<commit_message>
Work on philosopher kings section.
</commit_message>
<xml_diff>
--- a/BAIST/LEAD3030/Journal One.docx
+++ b/BAIST/LEAD3030/Journal One.docx
@@ -11,6 +11,7 @@
           <w:sz w:val="40"/>
         </w:rPr>
       </w:pPr>
+      <w:bookmarkStart w:id="0" w:name="_GoBack"/>
       <w:r>
         <w:rPr>
           <w:rFonts w:ascii="Arial" w:hAnsi="Arial"/>
@@ -4346,7 +4347,44 @@
       </w:r>
     </w:p>
     <w:p>
-      <w:bookmarkStart w:id="0" w:name="_GoBack"/>
+      <w:r>
+        <w:t xml:space="preserve">This one was really abstract. It was so abstract that it was tough to imagine the exact person that Socrates was trying to describe. </w:t>
+      </w:r>
+      <w:r>
+        <w:t xml:space="preserve">I suppose I shouldn’t expect anything less from a philosopher. When I was reading it I couldn’t help but thinking that the entire argument could be boiled down to a page or two without losing anything important. </w:t>
+      </w:r>
+    </w:p>
+    <w:p>
+      <w:r>
+        <w:t xml:space="preserve">It was also only an academic exercise because the level of perfection that Socrates is talking about doesn’t exist in any person, living or dead. We all have our flaws and moments of weakness and I think that is a major problem in Socrates’ argument that he doesn’t recognize. </w:t>
+      </w:r>
+      <w:r>
+        <w:t xml:space="preserve">We shouldn’t be concerned with finding the perfect person for leading but should be looking for the best person for the task at hand. </w:t>
+      </w:r>
+    </w:p>
+    <w:p>
+      <w:r>
+        <w:t xml:space="preserve">I also don’t think you can find a one-size-fits-all kind of leader. Different leaders will have different personalities which will be better adapted for different situations. A good wartime leader might be a bad peacetime leader and vice versa. </w:t>
+      </w:r>
+    </w:p>
+    <w:p>
+      <w:r>
+        <w:t xml:space="preserve">It would be interesting to talk to Socrates (in modern English!) and ask him to point out exactly who he is talking about. I wouldn’t be surprised if he was just setting up a long argument that he should be in charge. </w:t>
+      </w:r>
+      <w:r>
+        <w:t xml:space="preserve">Yes it’s an ad hominem attack but it’s curious that he would spend so much time stating that only philosophers should be rulers when he just so happens to be a philosopher. </w:t>
+      </w:r>
+    </w:p>
+    <w:p>
+      <w:r>
+        <w:t xml:space="preserve">It’s also interesting to note the implied differences between ancient and modern philosophers. </w:t>
+      </w:r>
+      <w:r>
+        <w:t xml:space="preserve">It seems like an ancient philosopher was concerned with not just abstract concepts of truth and morality but also covered what we would call science today. </w:t>
+      </w:r>
+      <w:r>
+        <w:t xml:space="preserve">Like in the ship example where Socrates says that an ideal ship captain would use the seasons, stars, winds, etc to navigate the ship. A modern philosopher wouldn’t be as interested in using concrete physics as they would be in using abstract thought.  </w:t>
+      </w:r>
       <w:bookmarkEnd w:id="0"/>
     </w:p>
     <w:sectPr>

</xml_diff>

<commit_message>
Half way = lunch time
</commit_message>
<xml_diff>
--- a/BAIST/LEAD3030/Journal One.docx
+++ b/BAIST/LEAD3030/Journal One.docx
@@ -11,7 +11,6 @@
           <w:sz w:val="40"/>
         </w:rPr>
       </w:pPr>
-      <w:bookmarkStart w:id="0" w:name="_GoBack"/>
       <w:r>
         <w:rPr>
           <w:rFonts w:ascii="Arial" w:hAnsi="Arial"/>
@@ -4377,15 +4376,13 @@
     </w:p>
     <w:p>
       <w:r>
-        <w:t xml:space="preserve">It’s also interesting to note the implied differences between ancient and modern philosophers. </w:t>
-      </w:r>
-      <w:r>
-        <w:t xml:space="preserve">It seems like an ancient philosopher was concerned with not just abstract concepts of truth and morality but also covered what we would call science today. </w:t>
-      </w:r>
-      <w:r>
-        <w:t xml:space="preserve">Like in the ship example where Socrates says that an ideal ship captain would use the seasons, stars, winds, etc to navigate the ship. A modern philosopher wouldn’t be as interested in using concrete physics as they would be in using abstract thought.  </w:t>
-      </w:r>
+        <w:t xml:space="preserve">I’m not sure the famous ship example is a good one for Socrates. When he is saying that a good captain uses a high level of knowledge to navigate he is arguing for a scientist ruler, </w:t>
+      </w:r>
+      <w:bookmarkStart w:id="0" w:name="_GoBack"/>
       <w:bookmarkEnd w:id="0"/>
+      <w:r>
+        <w:t xml:space="preserve">not a philosopher. Philosophers tend to use thought experiments (like the article) instead of empirical evidence (winds, starts, etc). A philosopher would prefer to write a long winded logical argument about why the ship moves the way it does while a scientist would prefer to understand the mechanics behind the boats movement. </w:t>
+      </w:r>
     </w:p>
     <w:sectPr>
       <w:pgSz w:w="12240" w:h="15840"/>

</xml_diff>